<commit_message>
Bổ sung quản lý phòng bệnh, giường bệnh
Việc quản lý thông tin phòng bệnh và giường bệnh sẽ được quản lý theo
từng tháng
</commit_message>
<xml_diff>
--- a/Use case/Dac_ta.docx
+++ b/Use case/Dac_ta.docx
@@ -49,15 +49,7 @@
           <w:sz w:val="26"/>
           <w:szCs w:val="26"/>
         </w:rPr>
-        <w:t xml:space="preserve"> và xuất phiếu</w:t>
-      </w:r>
-      <w:r>
-        <w:rPr>
-          <w:rFonts w:ascii="Times New Roman" w:hAnsi="Times New Roman" w:cs="Times New Roman"/>
-          <w:sz w:val="26"/>
-          <w:szCs w:val="26"/>
-        </w:rPr>
-        <w:t xml:space="preserve"> giường</w:t>
+        <w:t xml:space="preserve"> và xuất phiếu giường</w:t>
       </w:r>
       <w:r>
         <w:rPr>
@@ -67,8 +59,6 @@
         </w:rPr>
         <w:t xml:space="preserve"> bệnh</w:t>
       </w:r>
-      <w:bookmarkStart w:id="0" w:name="_GoBack"/>
-      <w:bookmarkEnd w:id="0"/>
       <w:r>
         <w:rPr>
           <w:rFonts w:ascii="Times New Roman" w:hAnsi="Times New Roman" w:cs="Times New Roman"/>
@@ -162,15 +152,15 @@
           <w:sz w:val="26"/>
           <w:szCs w:val="26"/>
         </w:rPr>
-        <w:t>K</w:t>
-      </w:r>
-      <w:r>
-        <w:rPr>
-          <w:rFonts w:ascii="Times New Roman" w:hAnsi="Times New Roman" w:cs="Times New Roman"/>
-          <w:sz w:val="26"/>
-          <w:szCs w:val="26"/>
-        </w:rPr>
-        <w:t>hoa điều trị:</w:t>
+        <w:t>Y tá</w:t>
+      </w:r>
+      <w:r>
+        <w:rPr>
+          <w:rFonts w:ascii="Times New Roman" w:hAnsi="Times New Roman" w:cs="Times New Roman"/>
+          <w:sz w:val="26"/>
+          <w:szCs w:val="26"/>
+        </w:rPr>
+        <w:t>:</w:t>
       </w:r>
     </w:p>
     <w:p>
@@ -212,7 +202,23 @@
           <w:sz w:val="26"/>
           <w:szCs w:val="26"/>
         </w:rPr>
-        <w:t xml:space="preserve"> bệnh nhân, khoa sẽ</w:t>
+        <w:t xml:space="preserve"> bệ</w:t>
+      </w:r>
+      <w:r>
+        <w:rPr>
+          <w:rFonts w:ascii="Times New Roman" w:hAnsi="Times New Roman" w:cs="Times New Roman"/>
+          <w:sz w:val="26"/>
+          <w:szCs w:val="26"/>
+        </w:rPr>
+        <w:t>nh nhân, y tá</w:t>
+      </w:r>
+      <w:r>
+        <w:rPr>
+          <w:rFonts w:ascii="Times New Roman" w:hAnsi="Times New Roman" w:cs="Times New Roman"/>
+          <w:sz w:val="26"/>
+          <w:szCs w:val="26"/>
+        </w:rPr>
+        <w:t xml:space="preserve"> sẽ</w:t>
       </w:r>
       <w:r>
         <w:rPr>
@@ -244,15 +250,7 @@
           <w:sz w:val="26"/>
           <w:szCs w:val="26"/>
         </w:rPr>
-        <w:t xml:space="preserve"> cho </w:t>
-      </w:r>
-      <w:r>
-        <w:rPr>
-          <w:rFonts w:ascii="Times New Roman" w:hAnsi="Times New Roman" w:cs="Times New Roman"/>
-          <w:sz w:val="26"/>
-          <w:szCs w:val="26"/>
-        </w:rPr>
-        <w:t>bệnh nhân</w:t>
+        <w:t xml:space="preserve"> cho bệnh nhân</w:t>
       </w:r>
       <w:r>
         <w:rPr>
@@ -438,23 +436,7 @@
           <w:sz w:val="26"/>
           <w:szCs w:val="26"/>
         </w:rPr>
-        <w:t>K</w:t>
-      </w:r>
-      <w:r>
-        <w:rPr>
-          <w:rFonts w:ascii="Times New Roman" w:hAnsi="Times New Roman" w:cs="Times New Roman"/>
-          <w:sz w:val="26"/>
-          <w:szCs w:val="26"/>
-        </w:rPr>
-        <w:t>hi nhận được yêu cầu của nhân viên điều bệnh hoặc khoa điều trị</w:t>
-      </w:r>
-      <w:r>
-        <w:rPr>
-          <w:rFonts w:ascii="Times New Roman" w:hAnsi="Times New Roman" w:cs="Times New Roman"/>
-          <w:sz w:val="26"/>
-          <w:szCs w:val="26"/>
-        </w:rPr>
-        <w:t xml:space="preserve"> thì</w:t>
+        <w:t>Khi nhận được yêu cầu của nhân viên điều bệnh hoặc khoa điều trị thì</w:t>
       </w:r>
       <w:r>
         <w:rPr>
@@ -494,18 +476,8 @@
           <w:sz w:val="26"/>
           <w:szCs w:val="26"/>
         </w:rPr>
-        <w:t xml:space="preserve"> quy định giá giường đối với giường hành </w:t>
-      </w:r>
-      <w:proofErr w:type="gramStart"/>
-      <w:r>
-        <w:rPr>
-          <w:rFonts w:ascii="Times New Roman" w:hAnsi="Times New Roman" w:cs="Times New Roman"/>
-          <w:sz w:val="26"/>
-          <w:szCs w:val="26"/>
-        </w:rPr>
-        <w:t>lang</w:t>
-      </w:r>
-      <w:proofErr w:type="gramEnd"/>
+        <w:t xml:space="preserve"> quy định giá giường đối với giường hành lang</w:t>
+      </w:r>
       <w:r>
         <w:rPr>
           <w:rFonts w:ascii="Times New Roman" w:hAnsi="Times New Roman" w:cs="Times New Roman"/>
@@ -522,6 +494,16 @@
         </w:rPr>
         <w:t>bệnh, phòng bệnh</w:t>
       </w:r>
+      <w:r>
+        <w:rPr>
+          <w:rFonts w:ascii="Times New Roman" w:hAnsi="Times New Roman" w:cs="Times New Roman"/>
+          <w:sz w:val="26"/>
+          <w:szCs w:val="26"/>
+        </w:rPr>
+        <w:t xml:space="preserve"> theo từng tháng</w:t>
+      </w:r>
+      <w:bookmarkStart w:id="0" w:name="_GoBack"/>
+      <w:bookmarkEnd w:id="0"/>
       <w:r>
         <w:rPr>
           <w:rFonts w:ascii="Times New Roman" w:hAnsi="Times New Roman" w:cs="Times New Roman"/>
@@ -564,7 +546,7 @@
         <v:path o:extrusionok="f" gradientshapeok="t" o:connecttype="rect"/>
         <o:lock v:ext="edit" aspectratio="t"/>
       </v:shapetype>
-      <v:shape id="_x0000_i1040" type="#_x0000_t75" style="width:11.25pt;height:11.25pt" o:bullet="t">
+      <v:shape id="_x0000_i1029" type="#_x0000_t75" style="width:11.25pt;height:11.25pt" o:bullet="t">
         <v:imagedata r:id="rId1" o:title="msoAE84"/>
       </v:shape>
     </w:pict>

</xml_diff>